<commit_message>
I.A - Documentación requerimientos
</commit_message>
<xml_diff>
--- a/trunk/prograWebII/TPFinal/requerimiento/Diagramas entidad relacion/MR.docx
+++ b/trunk/prograWebII/TPFinal/requerimiento/Diagramas entidad relacion/MR.docx
@@ -3128,10 +3128,266 @@
     <w:p>
       <w:pPr>
         <w:pStyle w:val="Prrafodelista"/>
+        <w:ind w:left="792"/>
+        <w:rPr>
+          <w:lang w:val="es-AR"/>
+        </w:rPr>
+      </w:pPr>
+    </w:p>
+    <w:p>
+      <w:pPr>
+        <w:pStyle w:val="Prrafodelista"/>
+        <w:ind w:left="792"/>
+        <w:rPr>
+          <w:lang w:val="es-AR"/>
+        </w:rPr>
+      </w:pPr>
+    </w:p>
+    <w:p>
+      <w:pPr>
+        <w:pStyle w:val="Prrafodelista"/>
         <w:numPr>
           <w:ilvl w:val="0"/>
           <w:numId w:val="5"/>
         </w:numPr>
+        <w:shd w:val="clear" w:color="auto" w:fill="F2F2F2" w:themeFill="background1" w:themeFillShade="F2"/>
+        <w:rPr>
+          <w:lang w:val="es-AR"/>
+        </w:rPr>
+      </w:pPr>
+      <w:r>
+        <w:rPr>
+          <w:lang w:val="es-AR"/>
+        </w:rPr>
+        <w:t>CIUDAD</w:t>
+      </w:r>
+    </w:p>
+    <w:p>
+      <w:pPr>
+        <w:pStyle w:val="Prrafodelista"/>
+        <w:numPr>
+          <w:ilvl w:val="1"/>
+          <w:numId w:val="5"/>
+        </w:numPr>
+        <w:shd w:val="clear" w:color="auto" w:fill="F2F2F2" w:themeFill="background1" w:themeFillShade="F2"/>
+        <w:rPr>
+          <w:b/>
+          <w:u w:val="single"/>
+          <w:lang w:val="es-AR"/>
+        </w:rPr>
+      </w:pPr>
+      <w:r>
+        <w:rPr>
+          <w:b/>
+          <w:u w:val="single"/>
+          <w:lang w:val="es-AR"/>
+        </w:rPr>
+        <w:t>c_cod</w:t>
+      </w:r>
+    </w:p>
+    <w:p>
+      <w:pPr>
+        <w:pStyle w:val="Prrafodelista"/>
+        <w:numPr>
+          <w:ilvl w:val="1"/>
+          <w:numId w:val="5"/>
+        </w:numPr>
+        <w:shd w:val="clear" w:color="auto" w:fill="F2F2F2" w:themeFill="background1" w:themeFillShade="F2"/>
+        <w:rPr>
+          <w:lang w:val="es-AR"/>
+        </w:rPr>
+      </w:pPr>
+      <w:r>
+        <w:rPr>
+          <w:lang w:val="es-AR"/>
+        </w:rPr>
+        <w:t>c_desc</w:t>
+      </w:r>
+    </w:p>
+    <w:p>
+      <w:pPr>
+        <w:pStyle w:val="Prrafodelista"/>
+        <w:ind w:left="792"/>
+        <w:rPr>
+          <w:lang w:val="es-AR"/>
+        </w:rPr>
+      </w:pPr>
+    </w:p>
+    <w:p>
+      <w:pPr>
+        <w:pStyle w:val="Prrafodelista"/>
+        <w:numPr>
+          <w:ilvl w:val="0"/>
+          <w:numId w:val="5"/>
+        </w:numPr>
+        <w:shd w:val="clear" w:color="auto" w:fill="F2F2F2" w:themeFill="background1" w:themeFillShade="F2"/>
+        <w:rPr>
+          <w:lang w:val="es-AR"/>
+        </w:rPr>
+      </w:pPr>
+      <w:r>
+        <w:rPr>
+          <w:lang w:val="es-AR"/>
+        </w:rPr>
+        <w:t>AVION</w:t>
+      </w:r>
+    </w:p>
+    <w:p>
+      <w:pPr>
+        <w:pStyle w:val="Prrafodelista"/>
+        <w:numPr>
+          <w:ilvl w:val="1"/>
+          <w:numId w:val="5"/>
+        </w:numPr>
+        <w:shd w:val="clear" w:color="auto" w:fill="F2F2F2" w:themeFill="background1" w:themeFillShade="F2"/>
+        <w:rPr>
+          <w:b/>
+          <w:u w:val="single"/>
+          <w:lang w:val="es-AR"/>
+        </w:rPr>
+      </w:pPr>
+      <w:r>
+        <w:rPr>
+          <w:b/>
+          <w:u w:val="single"/>
+          <w:lang w:val="es-AR"/>
+        </w:rPr>
+        <w:t>avion_cod</w:t>
+      </w:r>
+    </w:p>
+    <w:p>
+      <w:pPr>
+        <w:pStyle w:val="Prrafodelista"/>
+        <w:numPr>
+          <w:ilvl w:val="1"/>
+          <w:numId w:val="5"/>
+        </w:numPr>
+        <w:shd w:val="clear" w:color="auto" w:fill="F2F2F2" w:themeFill="background1" w:themeFillShade="F2"/>
+        <w:rPr>
+          <w:lang w:val="es-AR"/>
+        </w:rPr>
+      </w:pPr>
+      <w:r>
+        <w:rPr>
+          <w:lang w:val="es-AR"/>
+        </w:rPr>
+        <w:t>avion_capacidad</w:t>
+      </w:r>
+    </w:p>
+    <w:p>
+      <w:pPr>
+        <w:pStyle w:val="Prrafodelista"/>
+        <w:numPr>
+          <w:ilvl w:val="1"/>
+          <w:numId w:val="5"/>
+        </w:numPr>
+        <w:shd w:val="clear" w:color="auto" w:fill="F2F2F2" w:themeFill="background1" w:themeFillShade="F2"/>
+        <w:rPr>
+          <w:lang w:val="es-AR"/>
+        </w:rPr>
+      </w:pPr>
+      <w:r>
+        <w:rPr>
+          <w:lang w:val="es-AR"/>
+        </w:rPr>
+        <w:t>avion_filas_primera</w:t>
+      </w:r>
+    </w:p>
+    <w:p>
+      <w:pPr>
+        <w:pStyle w:val="Prrafodelista"/>
+        <w:numPr>
+          <w:ilvl w:val="1"/>
+          <w:numId w:val="5"/>
+        </w:numPr>
+        <w:shd w:val="clear" w:color="auto" w:fill="F2F2F2" w:themeFill="background1" w:themeFillShade="F2"/>
+        <w:rPr>
+          <w:lang w:val="es-AR"/>
+        </w:rPr>
+      </w:pPr>
+      <w:r>
+        <w:rPr>
+          <w:lang w:val="es-AR"/>
+        </w:rPr>
+        <w:t>avion_filas_economy</w:t>
+      </w:r>
+    </w:p>
+    <w:p>
+      <w:pPr>
+        <w:pStyle w:val="Prrafodelista"/>
+        <w:numPr>
+          <w:ilvl w:val="1"/>
+          <w:numId w:val="5"/>
+        </w:numPr>
+        <w:shd w:val="clear" w:color="auto" w:fill="F2F2F2" w:themeFill="background1" w:themeFillShade="F2"/>
+        <w:rPr>
+          <w:lang w:val="es-AR"/>
+        </w:rPr>
+      </w:pPr>
+      <w:r>
+        <w:rPr>
+          <w:lang w:val="es-AR"/>
+        </w:rPr>
+        <w:t>avion_columnas_primera</w:t>
+      </w:r>
+    </w:p>
+    <w:p>
+      <w:pPr>
+        <w:pStyle w:val="Prrafodelista"/>
+        <w:numPr>
+          <w:ilvl w:val="1"/>
+          <w:numId w:val="5"/>
+        </w:numPr>
+        <w:shd w:val="clear" w:color="auto" w:fill="F2F2F2" w:themeFill="background1" w:themeFillShade="F2"/>
+        <w:rPr>
+          <w:lang w:val="es-AR"/>
+        </w:rPr>
+      </w:pPr>
+      <w:r>
+        <w:rPr>
+          <w:lang w:val="es-AR"/>
+        </w:rPr>
+        <w:t>avion_ columnas _economy</w:t>
+      </w:r>
+    </w:p>
+    <w:p>
+      <w:pPr>
+        <w:shd w:val="clear" w:color="auto" w:fill="F2F2F2" w:themeFill="background1" w:themeFillShade="F2"/>
+        <w:ind w:firstLine="360"/>
+        <w:rPr>
+          <w:lang w:val="es-AR"/>
+        </w:rPr>
+      </w:pPr>
+      <w:r>
+        <w:rPr>
+          <w:lang w:val="es-AR"/>
+        </w:rPr>
+        <w:t>PK</w:t>
+      </w:r>
+      <w:r>
+        <w:rPr>
+          <w:lang w:val="es-AR"/>
+        </w:rPr>
+        <w:tab/>
+        <w:t>AVION. avion _cod</w:t>
+      </w:r>
+    </w:p>
+    <w:p>
+      <w:pPr>
+        <w:ind w:firstLine="360"/>
+        <w:rPr>
+          <w:lang w:val="es-AR"/>
+        </w:rPr>
+      </w:pPr>
+    </w:p>
+    <w:p>
+      <w:pPr>
+        <w:pStyle w:val="Prrafodelista"/>
+        <w:numPr>
+          <w:ilvl w:val="0"/>
+          <w:numId w:val="5"/>
+        </w:numPr>
+        <w:shd w:val="clear" w:color="auto" w:fill="F2F2F2" w:themeFill="background1" w:themeFillShade="F2"/>
         <w:rPr>
           <w:lang w:val="es-AR"/>
         </w:rPr>
@@ -3150,6 +3406,7 @@
           <w:ilvl w:val="1"/>
           <w:numId w:val="5"/>
         </w:numPr>
+        <w:shd w:val="clear" w:color="auto" w:fill="F2F2F2" w:themeFill="background1" w:themeFillShade="F2"/>
         <w:rPr>
           <w:b/>
           <w:u w:val="single"/>
@@ -3172,6 +3429,7 @@
           <w:ilvl w:val="1"/>
           <w:numId w:val="5"/>
         </w:numPr>
+        <w:shd w:val="clear" w:color="auto" w:fill="F2F2F2" w:themeFill="background1" w:themeFillShade="F2"/>
         <w:rPr>
           <w:lang w:val="es-AR"/>
         </w:rPr>
@@ -3190,6 +3448,7 @@
           <w:ilvl w:val="1"/>
           <w:numId w:val="5"/>
         </w:numPr>
+        <w:shd w:val="clear" w:color="auto" w:fill="F2F2F2" w:themeFill="background1" w:themeFillShade="F2"/>
         <w:rPr>
           <w:lang w:val="es-AR"/>
         </w:rPr>
@@ -3208,6 +3467,7 @@
           <w:ilvl w:val="1"/>
           <w:numId w:val="5"/>
         </w:numPr>
+        <w:shd w:val="clear" w:color="auto" w:fill="F2F2F2" w:themeFill="background1" w:themeFillShade="F2"/>
         <w:rPr>
           <w:lang w:val="es-AR"/>
         </w:rPr>
@@ -3226,6 +3486,7 @@
           <w:ilvl w:val="1"/>
           <w:numId w:val="5"/>
         </w:numPr>
+        <w:shd w:val="clear" w:color="auto" w:fill="F2F2F2" w:themeFill="background1" w:themeFillShade="F2"/>
         <w:rPr>
           <w:lang w:val="es-AR"/>
         </w:rPr>
@@ -3244,6 +3505,7 @@
           <w:ilvl w:val="1"/>
           <w:numId w:val="5"/>
         </w:numPr>
+        <w:shd w:val="clear" w:color="auto" w:fill="F2F2F2" w:themeFill="background1" w:themeFillShade="F2"/>
         <w:rPr>
           <w:lang w:val="es-AR"/>
         </w:rPr>
@@ -3262,6 +3524,7 @@
           <w:ilvl w:val="1"/>
           <w:numId w:val="5"/>
         </w:numPr>
+        <w:shd w:val="clear" w:color="auto" w:fill="F2F2F2" w:themeFill="background1" w:themeFillShade="F2"/>
         <w:rPr>
           <w:lang w:val="es-AR"/>
         </w:rPr>
@@ -3280,6 +3543,7 @@
           <w:ilvl w:val="1"/>
           <w:numId w:val="5"/>
         </w:numPr>
+        <w:shd w:val="clear" w:color="auto" w:fill="F2F2F2" w:themeFill="background1" w:themeFillShade="F2"/>
         <w:rPr>
           <w:lang w:val="es-AR"/>
         </w:rPr>
@@ -3298,6 +3562,7 @@
           <w:ilvl w:val="1"/>
           <w:numId w:val="5"/>
         </w:numPr>
+        <w:shd w:val="clear" w:color="auto" w:fill="F2F2F2" w:themeFill="background1" w:themeFillShade="F2"/>
         <w:rPr>
           <w:b/>
           <w:lang w:val="es-AR"/>
@@ -3318,6 +3583,7 @@
           <w:ilvl w:val="1"/>
           <w:numId w:val="5"/>
         </w:numPr>
+        <w:shd w:val="clear" w:color="auto" w:fill="F2F2F2" w:themeFill="background1" w:themeFillShade="F2"/>
         <w:rPr>
           <w:b/>
           <w:lang w:val="es-AR"/>
@@ -3338,6 +3604,7 @@
           <w:ilvl w:val="1"/>
           <w:numId w:val="5"/>
         </w:numPr>
+        <w:shd w:val="clear" w:color="auto" w:fill="F2F2F2" w:themeFill="background1" w:themeFillShade="F2"/>
         <w:rPr>
           <w:b/>
           <w:lang w:val="es-AR"/>
@@ -3363,6 +3630,7 @@
     <w:p>
       <w:pPr>
         <w:pStyle w:val="Prrafodelista"/>
+        <w:shd w:val="clear" w:color="auto" w:fill="F2F2F2" w:themeFill="background1" w:themeFillShade="F2"/>
         <w:ind w:left="360"/>
         <w:rPr>
           <w:lang w:val="es-AR"/>
@@ -3385,6 +3653,7 @@
     <w:p>
       <w:pPr>
         <w:pStyle w:val="Prrafodelista"/>
+        <w:shd w:val="clear" w:color="auto" w:fill="F2F2F2" w:themeFill="background1" w:themeFillShade="F2"/>
         <w:ind w:left="360"/>
         <w:rPr>
           <w:lang w:val="es-AR"/>
@@ -3419,6 +3688,7 @@
     <w:p>
       <w:pPr>
         <w:pStyle w:val="Prrafodelista"/>
+        <w:shd w:val="clear" w:color="auto" w:fill="F2F2F2" w:themeFill="background1" w:themeFillShade="F2"/>
         <w:ind w:left="360"/>
         <w:rPr>
           <w:lang w:val="es-AR"/>
@@ -3446,6 +3716,7 @@
     <w:p>
       <w:pPr>
         <w:pStyle w:val="Prrafodelista"/>
+        <w:shd w:val="clear" w:color="auto" w:fill="F2F2F2" w:themeFill="background1" w:themeFillShade="F2"/>
         <w:ind w:left="360"/>
         <w:rPr>
           <w:lang w:val="es-AR"/>
@@ -3469,15 +3740,6 @@
         </w:rPr>
         <w:t xml:space="preserve"> CIUDAD.c_code</w:t>
       </w:r>
-    </w:p>
-    <w:p>
-      <w:pPr>
-        <w:pStyle w:val="Prrafodelista"/>
-        <w:ind w:left="792"/>
-        <w:rPr>
-          <w:lang w:val="es-AR"/>
-        </w:rPr>
-      </w:pPr>
     </w:p>
     <w:p>
       <w:pPr>
@@ -3495,15 +3757,16 @@
           <w:ilvl w:val="0"/>
           <w:numId w:val="5"/>
         </w:numPr>
-        <w:rPr>
-          <w:lang w:val="es-AR"/>
-        </w:rPr>
-      </w:pPr>
-      <w:r>
-        <w:rPr>
-          <w:lang w:val="es-AR"/>
-        </w:rPr>
-        <w:t>AVION</w:t>
+        <w:shd w:val="clear" w:color="auto" w:fill="F2F2F2" w:themeFill="background1" w:themeFillShade="F2"/>
+        <w:rPr>
+          <w:lang w:val="es-AR"/>
+        </w:rPr>
+      </w:pPr>
+      <w:r>
+        <w:rPr>
+          <w:lang w:val="es-AR"/>
+        </w:rPr>
+        <w:t>RESERVA</w:t>
       </w:r>
     </w:p>
     <w:p>
@@ -3513,19 +3776,20 @@
           <w:ilvl w:val="1"/>
           <w:numId w:val="5"/>
         </w:numPr>
-        <w:rPr>
-          <w:b/>
-          <w:u w:val="single"/>
-          <w:lang w:val="es-AR"/>
-        </w:rPr>
-      </w:pPr>
-      <w:r>
-        <w:rPr>
-          <w:b/>
-          <w:u w:val="single"/>
-          <w:lang w:val="es-AR"/>
-        </w:rPr>
-        <w:t>avion_cod</w:t>
+        <w:shd w:val="clear" w:color="auto" w:fill="F2F2F2" w:themeFill="background1" w:themeFillShade="F2"/>
+        <w:rPr>
+          <w:b/>
+          <w:u w:val="single"/>
+          <w:lang w:val="es-AR"/>
+        </w:rPr>
+      </w:pPr>
+      <w:r>
+        <w:rPr>
+          <w:b/>
+          <w:u w:val="single"/>
+          <w:lang w:val="es-AR"/>
+        </w:rPr>
+        <w:t>r_cod</w:t>
       </w:r>
     </w:p>
     <w:p>
@@ -3535,15 +3799,16 @@
           <w:ilvl w:val="1"/>
           <w:numId w:val="5"/>
         </w:numPr>
-        <w:rPr>
-          <w:lang w:val="es-AR"/>
-        </w:rPr>
-      </w:pPr>
-      <w:r>
-        <w:rPr>
-          <w:lang w:val="es-AR"/>
-        </w:rPr>
-        <w:t>avion_capacidad</w:t>
+        <w:shd w:val="clear" w:color="auto" w:fill="F2F2F2" w:themeFill="background1" w:themeFillShade="F2"/>
+        <w:rPr>
+          <w:lang w:val="es-AR"/>
+        </w:rPr>
+      </w:pPr>
+      <w:r>
+        <w:rPr>
+          <w:lang w:val="es-AR"/>
+        </w:rPr>
+        <w:t>r_fecha_reserva</w:t>
       </w:r>
     </w:p>
     <w:p>
@@ -3553,15 +3818,16 @@
           <w:ilvl w:val="1"/>
           <w:numId w:val="5"/>
         </w:numPr>
-        <w:rPr>
-          <w:lang w:val="es-AR"/>
-        </w:rPr>
-      </w:pPr>
-      <w:r>
-        <w:rPr>
-          <w:lang w:val="es-AR"/>
-        </w:rPr>
-        <w:t>avion _filas_primera</w:t>
+        <w:shd w:val="clear" w:color="auto" w:fill="F2F2F2" w:themeFill="background1" w:themeFillShade="F2"/>
+        <w:rPr>
+          <w:lang w:val="es-AR"/>
+        </w:rPr>
+      </w:pPr>
+      <w:r>
+        <w:rPr>
+          <w:lang w:val="es-AR"/>
+        </w:rPr>
+        <w:t>r_estado</w:t>
       </w:r>
     </w:p>
     <w:p>
@@ -3571,15 +3837,16 @@
           <w:ilvl w:val="1"/>
           <w:numId w:val="5"/>
         </w:numPr>
-        <w:rPr>
-          <w:lang w:val="es-AR"/>
-        </w:rPr>
-      </w:pPr>
-      <w:r>
-        <w:rPr>
-          <w:lang w:val="es-AR"/>
-        </w:rPr>
-        <w:t>avion _filas_economy</w:t>
+        <w:shd w:val="clear" w:color="auto" w:fill="F2F2F2" w:themeFill="background1" w:themeFillShade="F2"/>
+        <w:rPr>
+          <w:lang w:val="es-AR"/>
+        </w:rPr>
+      </w:pPr>
+      <w:r>
+        <w:rPr>
+          <w:lang w:val="es-AR"/>
+        </w:rPr>
+        <w:t>r_fecha_vuelo</w:t>
       </w:r>
     </w:p>
     <w:p>
@@ -3589,55 +3856,23 @@
           <w:ilvl w:val="1"/>
           <w:numId w:val="5"/>
         </w:numPr>
-        <w:rPr>
-          <w:lang w:val="es-AR"/>
-        </w:rPr>
-      </w:pPr>
-      <w:r>
-        <w:rPr>
-          <w:lang w:val="es-AR"/>
-        </w:rPr>
-        <w:t>avion _columnas_primera</w:t>
-      </w:r>
-    </w:p>
-    <w:p>
-      <w:pPr>
-        <w:pStyle w:val="Prrafodelista"/>
-        <w:numPr>
-          <w:ilvl w:val="1"/>
-          <w:numId w:val="5"/>
-        </w:numPr>
-        <w:rPr>
-          <w:lang w:val="es-AR"/>
-        </w:rPr>
-      </w:pPr>
-      <w:r>
-        <w:rPr>
-          <w:lang w:val="es-AR"/>
-        </w:rPr>
-        <w:t>avion _ columnas _economy</w:t>
-      </w:r>
-    </w:p>
-    <w:p>
-      <w:pPr>
-        <w:pStyle w:val="Prrafodelista"/>
-        <w:numPr>
-          <w:ilvl w:val="1"/>
-          <w:numId w:val="5"/>
-        </w:numPr>
-        <w:rPr>
-          <w:lang w:val="es-AR"/>
-        </w:rPr>
-      </w:pPr>
-      <w:r>
-        <w:rPr>
-          <w:lang w:val="es-AR"/>
-        </w:rPr>
-        <w:t>.</w:t>
-      </w:r>
-    </w:p>
-    <w:p>
-      <w:pPr>
+        <w:shd w:val="clear" w:color="auto" w:fill="F2F2F2" w:themeFill="background1" w:themeFillShade="F2"/>
+        <w:rPr>
+          <w:b/>
+          <w:lang w:val="es-AR"/>
+        </w:rPr>
+      </w:pPr>
+      <w:r>
+        <w:rPr>
+          <w:b/>
+          <w:lang w:val="es-AR"/>
+        </w:rPr>
+        <w:t>v_cod</w:t>
+      </w:r>
+    </w:p>
+    <w:p>
+      <w:pPr>
+        <w:shd w:val="clear" w:color="auto" w:fill="F2F2F2" w:themeFill="background1" w:themeFillShade="F2"/>
         <w:ind w:firstLine="360"/>
         <w:rPr>
           <w:lang w:val="es-AR"/>
@@ -3654,13 +3889,49 @@
           <w:lang w:val="es-AR"/>
         </w:rPr>
         <w:tab/>
-        <w:t>AVION. avion _cod</w:t>
+        <w:t>RESERVA.r_cod</w:t>
+      </w:r>
+    </w:p>
+    <w:p>
+      <w:pPr>
+        <w:shd w:val="clear" w:color="auto" w:fill="F2F2F2" w:themeFill="background1" w:themeFillShade="F2"/>
+        <w:ind w:firstLine="360"/>
+        <w:rPr>
+          <w:lang w:val="es-AR"/>
+        </w:rPr>
+      </w:pPr>
+      <w:r>
+        <w:rPr>
+          <w:lang w:val="es-AR"/>
+        </w:rPr>
+        <w:t xml:space="preserve">FK RESERVA.v_cod </w:t>
+      </w:r>
+      <w:r>
+        <w:rPr>
+          <w:lang w:val="es-AR"/>
+        </w:rPr>
+        <w:sym w:font="Wingdings" w:char="F0E0"/>
+      </w:r>
+      <w:r>
+        <w:rPr>
+          <w:lang w:val="es-AR"/>
+        </w:rPr>
+        <w:t xml:space="preserve"> VUELO.v_code</w:t>
       </w:r>
     </w:p>
     <w:p>
       <w:pPr>
         <w:pStyle w:val="Prrafodelista"/>
         <w:ind w:left="792"/>
+        <w:rPr>
+          <w:lang w:val="es-AR"/>
+        </w:rPr>
+      </w:pPr>
+    </w:p>
+    <w:p>
+      <w:pPr>
+        <w:pStyle w:val="Prrafodelista"/>
+        <w:ind w:left="360"/>
         <w:rPr>
           <w:lang w:val="es-AR"/>
         </w:rPr>
@@ -3673,15 +3944,16 @@
           <w:ilvl w:val="0"/>
           <w:numId w:val="5"/>
         </w:numPr>
-        <w:rPr>
-          <w:lang w:val="es-AR"/>
-        </w:rPr>
-      </w:pPr>
-      <w:r>
-        <w:rPr>
-          <w:lang w:val="es-AR"/>
-        </w:rPr>
-        <w:t>RESERVA</w:t>
+        <w:shd w:val="clear" w:color="auto" w:fill="F2F2F2" w:themeFill="background1" w:themeFillShade="F2"/>
+        <w:rPr>
+          <w:lang w:val="es-AR"/>
+        </w:rPr>
+      </w:pPr>
+      <w:r>
+        <w:rPr>
+          <w:lang w:val="es-AR"/>
+        </w:rPr>
+        <w:t>ASIENTO</w:t>
       </w:r>
     </w:p>
     <w:p>
@@ -3691,19 +3963,20 @@
           <w:ilvl w:val="1"/>
           <w:numId w:val="5"/>
         </w:numPr>
-        <w:rPr>
-          <w:b/>
-          <w:u w:val="single"/>
-          <w:lang w:val="es-AR"/>
-        </w:rPr>
-      </w:pPr>
-      <w:r>
-        <w:rPr>
-          <w:b/>
-          <w:u w:val="single"/>
-          <w:lang w:val="es-AR"/>
-        </w:rPr>
-        <w:t>r_cod</w:t>
+        <w:shd w:val="clear" w:color="auto" w:fill="F2F2F2" w:themeFill="background1" w:themeFillShade="F2"/>
+        <w:rPr>
+          <w:b/>
+          <w:u w:val="single"/>
+          <w:lang w:val="es-AR"/>
+        </w:rPr>
+      </w:pPr>
+      <w:r>
+        <w:rPr>
+          <w:b/>
+          <w:u w:val="single"/>
+          <w:lang w:val="es-AR"/>
+        </w:rPr>
+        <w:t>avion_cod</w:t>
       </w:r>
     </w:p>
     <w:p>
@@ -3713,15 +3986,20 @@
           <w:ilvl w:val="1"/>
           <w:numId w:val="5"/>
         </w:numPr>
-        <w:rPr>
-          <w:lang w:val="es-AR"/>
-        </w:rPr>
-      </w:pPr>
-      <w:r>
-        <w:rPr>
-          <w:lang w:val="es-AR"/>
-        </w:rPr>
-        <w:t>r_fecha_reserva</w:t>
+        <w:shd w:val="clear" w:color="auto" w:fill="F2F2F2" w:themeFill="background1" w:themeFillShade="F2"/>
+        <w:rPr>
+          <w:b/>
+          <w:u w:val="single"/>
+          <w:lang w:val="es-AR"/>
+        </w:rPr>
+      </w:pPr>
+      <w:r>
+        <w:rPr>
+          <w:b/>
+          <w:u w:val="single"/>
+          <w:lang w:val="es-AR"/>
+        </w:rPr>
+        <w:t>asiento_cod</w:t>
       </w:r>
     </w:p>
     <w:p>
@@ -3731,16 +4009,16 @@
           <w:ilvl w:val="1"/>
           <w:numId w:val="5"/>
         </w:numPr>
-        <w:rPr>
-          <w:lang w:val="es-AR"/>
-        </w:rPr>
-      </w:pPr>
-      <w:r>
-        <w:rPr>
-          <w:lang w:val="es-AR"/>
-        </w:rPr>
-        <w:lastRenderedPageBreak/>
-        <w:t>r_estado</w:t>
+        <w:shd w:val="clear" w:color="auto" w:fill="F2F2F2" w:themeFill="background1" w:themeFillShade="F2"/>
+        <w:rPr>
+          <w:lang w:val="es-AR"/>
+        </w:rPr>
+      </w:pPr>
+      <w:r>
+        <w:rPr>
+          <w:lang w:val="es-AR"/>
+        </w:rPr>
+        <w:t>asiento_fila</w:t>
       </w:r>
     </w:p>
     <w:p>
@@ -3750,40 +4028,32 @@
           <w:ilvl w:val="1"/>
           <w:numId w:val="5"/>
         </w:numPr>
-        <w:rPr>
-          <w:lang w:val="es-AR"/>
-        </w:rPr>
-      </w:pPr>
-      <w:r>
-        <w:rPr>
-          <w:lang w:val="es-AR"/>
-        </w:rPr>
-        <w:t>r_fecha_vuelo</w:t>
-      </w:r>
-    </w:p>
-    <w:p>
-      <w:pPr>
-        <w:pStyle w:val="Prrafodelista"/>
-        <w:numPr>
-          <w:ilvl w:val="1"/>
-          <w:numId w:val="5"/>
-        </w:numPr>
-        <w:rPr>
-          <w:b/>
-          <w:lang w:val="es-AR"/>
-        </w:rPr>
-      </w:pPr>
-      <w:r>
-        <w:rPr>
-          <w:b/>
-          <w:lang w:val="es-AR"/>
-        </w:rPr>
-        <w:t>v_cod</w:t>
-      </w:r>
-    </w:p>
-    <w:p>
-      <w:pPr>
-        <w:ind w:firstLine="360"/>
+        <w:shd w:val="clear" w:color="auto" w:fill="F2F2F2" w:themeFill="background1" w:themeFillShade="F2"/>
+        <w:rPr>
+          <w:lang w:val="es-AR"/>
+        </w:rPr>
+      </w:pPr>
+      <w:r>
+        <w:rPr>
+          <w:lang w:val="es-AR"/>
+        </w:rPr>
+        <w:t>asiento_columna</w:t>
+      </w:r>
+    </w:p>
+    <w:p>
+      <w:pPr>
+        <w:pStyle w:val="Prrafodelista"/>
+        <w:ind w:left="792"/>
+        <w:rPr>
+          <w:lang w:val="es-AR"/>
+        </w:rPr>
+      </w:pPr>
+    </w:p>
+    <w:p>
+      <w:pPr>
+        <w:pStyle w:val="Prrafodelista"/>
+        <w:shd w:val="clear" w:color="auto" w:fill="F2F2F2" w:themeFill="background1" w:themeFillShade="F2"/>
+        <w:ind w:left="792"/>
         <w:rPr>
           <w:lang w:val="es-AR"/>
         </w:rPr>
@@ -3799,43 +4069,8 @@
           <w:lang w:val="es-AR"/>
         </w:rPr>
         <w:tab/>
-        <w:t>RESERVA.r_cod</w:t>
-      </w:r>
-    </w:p>
-    <w:p>
-      <w:pPr>
-        <w:ind w:firstLine="360"/>
-        <w:rPr>
-          <w:lang w:val="es-AR"/>
-        </w:rPr>
-      </w:pPr>
-      <w:r>
-        <w:rPr>
-          <w:lang w:val="es-AR"/>
-        </w:rPr>
-        <w:t xml:space="preserve">FK RESERVA.v_cod </w:t>
-      </w:r>
-      <w:r>
-        <w:rPr>
-          <w:lang w:val="es-AR"/>
-        </w:rPr>
-        <w:sym w:font="Wingdings" w:char="F0E0"/>
-      </w:r>
-      <w:r>
-        <w:rPr>
-          <w:lang w:val="es-AR"/>
-        </w:rPr>
-        <w:t xml:space="preserve"> VUELO.v_code</w:t>
-      </w:r>
-    </w:p>
-    <w:p>
-      <w:pPr>
-        <w:pStyle w:val="Prrafodelista"/>
-        <w:ind w:left="792"/>
-        <w:rPr>
-          <w:lang w:val="es-AR"/>
-        </w:rPr>
-      </w:pPr>
+        <w:t>ASIENTO.avion_cod+ASIENTO.asiento_cod</w:t>
+      </w:r>
     </w:p>
     <w:p>
       <w:pPr>
@@ -3853,6 +4088,7 @@
           <w:ilvl w:val="0"/>
           <w:numId w:val="5"/>
         </w:numPr>
+        <w:shd w:val="clear" w:color="auto" w:fill="F2F2F2" w:themeFill="background1" w:themeFillShade="F2"/>
         <w:rPr>
           <w:lang w:val="es-AR"/>
         </w:rPr>
@@ -3871,6 +4107,7 @@
           <w:ilvl w:val="1"/>
           <w:numId w:val="5"/>
         </w:numPr>
+        <w:shd w:val="clear" w:color="auto" w:fill="F2F2F2" w:themeFill="background1" w:themeFillShade="F2"/>
         <w:rPr>
           <w:b/>
           <w:u w:val="single"/>
@@ -3893,6 +4130,7 @@
           <w:ilvl w:val="1"/>
           <w:numId w:val="5"/>
         </w:numPr>
+        <w:shd w:val="clear" w:color="auto" w:fill="F2F2F2" w:themeFill="background1" w:themeFillShade="F2"/>
         <w:rPr>
           <w:lang w:val="es-AR"/>
         </w:rPr>
@@ -3911,6 +4149,7 @@
           <w:ilvl w:val="1"/>
           <w:numId w:val="5"/>
         </w:numPr>
+        <w:shd w:val="clear" w:color="auto" w:fill="F2F2F2" w:themeFill="background1" w:themeFillShade="F2"/>
         <w:rPr>
           <w:lang w:val="es-AR"/>
         </w:rPr>
@@ -3929,6 +4168,7 @@
           <w:ilvl w:val="1"/>
           <w:numId w:val="5"/>
         </w:numPr>
+        <w:shd w:val="clear" w:color="auto" w:fill="F2F2F2" w:themeFill="background1" w:themeFillShade="F2"/>
         <w:rPr>
           <w:lang w:val="es-AR"/>
         </w:rPr>
@@ -3947,6 +4187,7 @@
           <w:ilvl w:val="1"/>
           <w:numId w:val="5"/>
         </w:numPr>
+        <w:shd w:val="clear" w:color="auto" w:fill="F2F2F2" w:themeFill="background1" w:themeFillShade="F2"/>
         <w:rPr>
           <w:b/>
           <w:lang w:val="es-AR"/>
@@ -3981,6 +4222,7 @@
           <w:ilvl w:val="1"/>
           <w:numId w:val="5"/>
         </w:numPr>
+        <w:shd w:val="clear" w:color="auto" w:fill="F2F2F2" w:themeFill="background1" w:themeFillShade="F2"/>
         <w:rPr>
           <w:b/>
           <w:lang w:val="es-AR"/>
@@ -4001,17 +4243,18 @@
           <w:ilvl w:val="1"/>
           <w:numId w:val="5"/>
         </w:numPr>
-        <w:rPr>
-          <w:b/>
-          <w:lang w:val="es-AR"/>
-        </w:rPr>
-      </w:pPr>
-      <w:r>
-        <w:rPr>
-          <w:b/>
-          <w:lang w:val="es-AR"/>
-        </w:rPr>
-        <w:t>pasajero_cod</w:t>
+        <w:shd w:val="clear" w:color="auto" w:fill="F2F2F2" w:themeFill="background1" w:themeFillShade="F2"/>
+        <w:rPr>
+          <w:b/>
+          <w:lang w:val="es-AR"/>
+        </w:rPr>
+      </w:pPr>
+      <w:r>
+        <w:rPr>
+          <w:b/>
+          <w:lang w:val="es-AR"/>
+        </w:rPr>
+        <w:t>avion_cod</w:t>
       </w:r>
     </w:p>
     <w:p>
@@ -4021,6 +4264,7 @@
           <w:ilvl w:val="1"/>
           <w:numId w:val="5"/>
         </w:numPr>
+        <w:shd w:val="clear" w:color="auto" w:fill="F2F2F2" w:themeFill="background1" w:themeFillShade="F2"/>
         <w:rPr>
           <w:b/>
           <w:lang w:val="es-AR"/>
@@ -4039,12 +4283,23 @@
         <w:pStyle w:val="Prrafodelista"/>
         <w:ind w:left="792"/>
         <w:rPr>
-          <w:lang w:val="es-AR"/>
-        </w:rPr>
-      </w:pPr>
-    </w:p>
-    <w:p>
-      <w:pPr>
+          <w:b/>
+          <w:lang w:val="es-AR"/>
+        </w:rPr>
+      </w:pPr>
+    </w:p>
+    <w:p>
+      <w:pPr>
+        <w:pStyle w:val="Prrafodelista"/>
+        <w:ind w:left="792"/>
+        <w:rPr>
+          <w:lang w:val="es-AR"/>
+        </w:rPr>
+      </w:pPr>
+    </w:p>
+    <w:p>
+      <w:pPr>
+        <w:shd w:val="clear" w:color="auto" w:fill="F2F2F2" w:themeFill="background1" w:themeFillShade="F2"/>
         <w:ind w:firstLine="360"/>
         <w:rPr>
           <w:lang w:val="es-AR"/>
@@ -4066,6 +4321,7 @@
     </w:p>
     <w:p>
       <w:pPr>
+        <w:shd w:val="clear" w:color="auto" w:fill="F2F2F2" w:themeFill="background1" w:themeFillShade="F2"/>
         <w:ind w:firstLine="360"/>
         <w:rPr>
           <w:lang w:val="es-AR"/>
@@ -4105,6 +4361,7 @@
     </w:p>
     <w:p>
       <w:pPr>
+        <w:shd w:val="clear" w:color="auto" w:fill="F2F2F2" w:themeFill="background1" w:themeFillShade="F2"/>
         <w:ind w:firstLine="360"/>
         <w:rPr>
           <w:lang w:val="es-AR"/>
@@ -4131,25 +4388,30 @@
     </w:p>
     <w:p>
       <w:pPr>
+        <w:shd w:val="clear" w:color="auto" w:fill="F2F2F2" w:themeFill="background1" w:themeFillShade="F2"/>
         <w:ind w:firstLine="360"/>
         <w:rPr>
-          <w:lang w:val="es-AR"/>
-        </w:rPr>
-      </w:pPr>
-      <w:r>
-        <w:rPr>
+          <w:strike/>
+          <w:lang w:val="es-AR"/>
+        </w:rPr>
+      </w:pPr>
+      <w:r>
+        <w:rPr>
+          <w:strike/>
           <w:lang w:val="es-AR"/>
         </w:rPr>
         <w:t xml:space="preserve">FK PASAJE.pasajero_code </w:t>
       </w:r>
       <w:r>
         <w:rPr>
+          <w:strike/>
           <w:lang w:val="es-AR"/>
         </w:rPr>
         <w:sym w:font="Wingdings" w:char="F0E0"/>
       </w:r>
       <w:r>
         <w:rPr>
+          <w:strike/>
           <w:lang w:val="es-AR"/>
         </w:rPr>
         <w:t xml:space="preserve"> PASAJERO.pasajero_cod</w:t>
@@ -4157,16 +4419,23 @@
     </w:p>
     <w:p>
       <w:pPr>
-        <w:rPr>
-          <w:u w:val="single"/>
-          <w:lang w:val="es-AR"/>
-        </w:rPr>
-      </w:pPr>
-      <w:r>
-        <w:rPr>
-          <w:lang w:val="es-AR"/>
-        </w:rPr>
-        <w:t xml:space="preserve">        FK PASAJE.asiento_cod </w:t>
+        <w:shd w:val="clear" w:color="auto" w:fill="F2F2F2" w:themeFill="background1" w:themeFillShade="F2"/>
+        <w:rPr>
+          <w:u w:val="single"/>
+          <w:lang w:val="es-AR"/>
+        </w:rPr>
+      </w:pPr>
+      <w:r>
+        <w:rPr>
+          <w:lang w:val="es-AR"/>
+        </w:rPr>
+        <w:t xml:space="preserve">        FK PASAJE.avion_cod+PASAJE.asiento_cod</w:t>
+      </w:r>
+      <w:r>
+        <w:rPr>
+          <w:lang w:val="es-AR"/>
+        </w:rPr>
+        <w:t xml:space="preserve"> </w:t>
       </w:r>
       <w:r>
         <w:rPr>
@@ -4178,8 +4447,23 @@
         <w:rPr>
           <w:lang w:val="es-AR"/>
         </w:rPr>
-        <w:t xml:space="preserve"> ASIENTO.asiento_cod</w:t>
-      </w:r>
+        <w:t xml:space="preserve"> ASIENTO.</w:t>
+      </w:r>
+      <w:r>
+        <w:rPr>
+          <w:lang w:val="es-AR"/>
+        </w:rPr>
+        <w:t>avion_cod+ASIENTO.asiento_cod</w:t>
+      </w:r>
+    </w:p>
+    <w:p>
+      <w:pPr>
+        <w:pStyle w:val="Prrafodelista"/>
+        <w:ind w:left="792"/>
+        <w:rPr>
+          <w:lang w:val="es-AR"/>
+        </w:rPr>
+      </w:pPr>
     </w:p>
     <w:p>
       <w:pPr>
@@ -4188,15 +4472,17 @@
           <w:ilvl w:val="0"/>
           <w:numId w:val="5"/>
         </w:numPr>
-        <w:rPr>
-          <w:lang w:val="es-AR"/>
-        </w:rPr>
-      </w:pPr>
-      <w:r>
-        <w:rPr>
-          <w:lang w:val="es-AR"/>
-        </w:rPr>
-        <w:t>CIUDAD</w:t>
+        <w:shd w:val="clear" w:color="auto" w:fill="F2F2F2" w:themeFill="background1" w:themeFillShade="F2"/>
+        <w:rPr>
+          <w:lang w:val="es-AR"/>
+        </w:rPr>
+      </w:pPr>
+      <w:r>
+        <w:rPr>
+          <w:lang w:val="es-AR"/>
+        </w:rPr>
+        <w:lastRenderedPageBreak/>
+        <w:t>PASAJERO</w:t>
       </w:r>
     </w:p>
     <w:p>
@@ -4206,19 +4492,20 @@
           <w:ilvl w:val="1"/>
           <w:numId w:val="5"/>
         </w:numPr>
-        <w:rPr>
-          <w:b/>
-          <w:u w:val="single"/>
-          <w:lang w:val="es-AR"/>
-        </w:rPr>
-      </w:pPr>
-      <w:r>
-        <w:rPr>
-          <w:b/>
-          <w:u w:val="single"/>
-          <w:lang w:val="es-AR"/>
-        </w:rPr>
-        <w:t>c_cod</w:t>
+        <w:shd w:val="clear" w:color="auto" w:fill="F2F2F2" w:themeFill="background1" w:themeFillShade="F2"/>
+        <w:rPr>
+          <w:b/>
+          <w:u w:val="single"/>
+          <w:lang w:val="es-AR"/>
+        </w:rPr>
+      </w:pPr>
+      <w:r>
+        <w:rPr>
+          <w:b/>
+          <w:u w:val="single"/>
+          <w:lang w:val="es-AR"/>
+        </w:rPr>
+        <w:t>pasaje_cod</w:t>
       </w:r>
     </w:p>
     <w:p>
@@ -4228,42 +4515,39 @@
           <w:ilvl w:val="1"/>
           <w:numId w:val="5"/>
         </w:numPr>
-        <w:rPr>
-          <w:lang w:val="es-AR"/>
-        </w:rPr>
-      </w:pPr>
-      <w:r>
-        <w:rPr>
-          <w:lang w:val="es-AR"/>
-        </w:rPr>
-        <w:t>c_desc</w:t>
-      </w:r>
-    </w:p>
-    <w:p>
-      <w:pPr>
-        <w:pStyle w:val="Prrafodelista"/>
-        <w:ind w:left="792"/>
-        <w:rPr>
-          <w:lang w:val="es-AR"/>
-        </w:rPr>
-      </w:pPr>
-    </w:p>
-    <w:p>
-      <w:pPr>
-        <w:pStyle w:val="Prrafodelista"/>
-        <w:numPr>
-          <w:ilvl w:val="0"/>
+        <w:shd w:val="clear" w:color="auto" w:fill="F2F2F2" w:themeFill="background1" w:themeFillShade="F2"/>
+        <w:rPr>
+          <w:b/>
+          <w:u w:val="single"/>
+          <w:lang w:val="es-AR"/>
+        </w:rPr>
+      </w:pPr>
+      <w:r>
+        <w:rPr>
+          <w:b/>
+          <w:u w:val="single"/>
+          <w:lang w:val="es-AR"/>
+        </w:rPr>
+        <w:t>pasajero_cod</w:t>
+      </w:r>
+    </w:p>
+    <w:p>
+      <w:pPr>
+        <w:pStyle w:val="Prrafodelista"/>
+        <w:numPr>
+          <w:ilvl w:val="1"/>
           <w:numId w:val="5"/>
         </w:numPr>
-        <w:rPr>
-          <w:lang w:val="es-AR"/>
-        </w:rPr>
-      </w:pPr>
-      <w:r>
-        <w:rPr>
-          <w:lang w:val="es-AR"/>
-        </w:rPr>
-        <w:t>PASAJERO</w:t>
+        <w:shd w:val="clear" w:color="auto" w:fill="F2F2F2" w:themeFill="background1" w:themeFillShade="F2"/>
+        <w:rPr>
+          <w:lang w:val="es-AR"/>
+        </w:rPr>
+      </w:pPr>
+      <w:r>
+        <w:rPr>
+          <w:lang w:val="es-AR"/>
+        </w:rPr>
+        <w:t>pasajero _nombre</w:t>
       </w:r>
     </w:p>
     <w:p>
@@ -4273,19 +4557,16 @@
           <w:ilvl w:val="1"/>
           <w:numId w:val="5"/>
         </w:numPr>
-        <w:rPr>
-          <w:b/>
-          <w:u w:val="single"/>
-          <w:lang w:val="es-AR"/>
-        </w:rPr>
-      </w:pPr>
-      <w:r>
-        <w:rPr>
-          <w:b/>
-          <w:u w:val="single"/>
-          <w:lang w:val="es-AR"/>
-        </w:rPr>
-        <w:t>pasaje_cod</w:t>
+        <w:shd w:val="clear" w:color="auto" w:fill="F2F2F2" w:themeFill="background1" w:themeFillShade="F2"/>
+        <w:rPr>
+          <w:lang w:val="es-AR"/>
+        </w:rPr>
+      </w:pPr>
+      <w:r>
+        <w:rPr>
+          <w:lang w:val="es-AR"/>
+        </w:rPr>
+        <w:t>pasajero _apellido</w:t>
       </w:r>
     </w:p>
     <w:p>
@@ -4295,19 +4576,16 @@
           <w:ilvl w:val="1"/>
           <w:numId w:val="5"/>
         </w:numPr>
-        <w:rPr>
-          <w:b/>
-          <w:u w:val="single"/>
-          <w:lang w:val="es-AR"/>
-        </w:rPr>
-      </w:pPr>
-      <w:r>
-        <w:rPr>
-          <w:b/>
-          <w:u w:val="single"/>
-          <w:lang w:val="es-AR"/>
-        </w:rPr>
-        <w:t>pasajero_cod</w:t>
+        <w:shd w:val="clear" w:color="auto" w:fill="F2F2F2" w:themeFill="background1" w:themeFillShade="F2"/>
+        <w:rPr>
+          <w:lang w:val="es-AR"/>
+        </w:rPr>
+      </w:pPr>
+      <w:r>
+        <w:rPr>
+          <w:lang w:val="es-AR"/>
+        </w:rPr>
+        <w:t>pasajero _telefono</w:t>
       </w:r>
     </w:p>
     <w:p>
@@ -4317,60 +4595,7 @@
           <w:ilvl w:val="1"/>
           <w:numId w:val="5"/>
         </w:numPr>
-        <w:rPr>
-          <w:lang w:val="es-AR"/>
-        </w:rPr>
-      </w:pPr>
-      <w:r>
-        <w:rPr>
-          <w:lang w:val="es-AR"/>
-        </w:rPr>
-        <w:t>pasajero _nombre</w:t>
-      </w:r>
-    </w:p>
-    <w:p>
-      <w:pPr>
-        <w:pStyle w:val="Prrafodelista"/>
-        <w:numPr>
-          <w:ilvl w:val="1"/>
-          <w:numId w:val="5"/>
-        </w:numPr>
-        <w:rPr>
-          <w:lang w:val="es-AR"/>
-        </w:rPr>
-      </w:pPr>
-      <w:r>
-        <w:rPr>
-          <w:lang w:val="es-AR"/>
-        </w:rPr>
-        <w:t>pasajero _apellido</w:t>
-      </w:r>
-    </w:p>
-    <w:p>
-      <w:pPr>
-        <w:pStyle w:val="Prrafodelista"/>
-        <w:numPr>
-          <w:ilvl w:val="1"/>
-          <w:numId w:val="5"/>
-        </w:numPr>
-        <w:rPr>
-          <w:lang w:val="es-AR"/>
-        </w:rPr>
-      </w:pPr>
-      <w:r>
-        <w:rPr>
-          <w:lang w:val="es-AR"/>
-        </w:rPr>
-        <w:t>pasajero _telefono</w:t>
-      </w:r>
-    </w:p>
-    <w:p>
-      <w:pPr>
-        <w:pStyle w:val="Prrafodelista"/>
-        <w:numPr>
-          <w:ilvl w:val="1"/>
-          <w:numId w:val="5"/>
-        </w:numPr>
+        <w:shd w:val="clear" w:color="auto" w:fill="F2F2F2" w:themeFill="background1" w:themeFillShade="F2"/>
         <w:rPr>
           <w:lang w:val="es-AR"/>
         </w:rPr>
@@ -4384,6 +4609,7 @@
     </w:p>
     <w:p>
       <w:pPr>
+        <w:shd w:val="clear" w:color="auto" w:fill="F2F2F2" w:themeFill="background1" w:themeFillShade="F2"/>
         <w:ind w:firstLine="360"/>
         <w:rPr>
           <w:lang w:val="es-AR"/>
@@ -4398,6 +4624,7 @@
     </w:p>
     <w:p>
       <w:pPr>
+        <w:shd w:val="clear" w:color="auto" w:fill="F2F2F2" w:themeFill="background1" w:themeFillShade="F2"/>
         <w:ind w:firstLine="360"/>
         <w:rPr>
           <w:u w:val="single"/>
@@ -4408,7 +4635,6 @@
         <w:rPr>
           <w:lang w:val="es-AR"/>
         </w:rPr>
-        <w:lastRenderedPageBreak/>
         <w:t xml:space="preserve">FK PASAJERO.pasaje_cod </w:t>
       </w:r>
       <w:r>
@@ -4426,113 +4652,6 @@
     </w:p>
     <w:p>
       <w:pPr>
-        <w:pStyle w:val="Prrafodelista"/>
-        <w:ind w:left="792"/>
-        <w:rPr>
-          <w:lang w:val="es-AR"/>
-        </w:rPr>
-      </w:pPr>
-    </w:p>
-    <w:p>
-      <w:pPr>
-        <w:pStyle w:val="Prrafodelista"/>
-        <w:numPr>
-          <w:ilvl w:val="0"/>
-          <w:numId w:val="5"/>
-        </w:numPr>
-        <w:rPr>
-          <w:lang w:val="es-AR"/>
-        </w:rPr>
-      </w:pPr>
-      <w:r>
-        <w:rPr>
-          <w:lang w:val="es-AR"/>
-        </w:rPr>
-        <w:t>ASIENTO</w:t>
-      </w:r>
-    </w:p>
-    <w:p>
-      <w:pPr>
-        <w:pStyle w:val="Prrafodelista"/>
-        <w:numPr>
-          <w:ilvl w:val="1"/>
-          <w:numId w:val="5"/>
-        </w:numPr>
-        <w:rPr>
-          <w:b/>
-          <w:u w:val="single"/>
-          <w:lang w:val="es-AR"/>
-        </w:rPr>
-      </w:pPr>
-      <w:r>
-        <w:rPr>
-          <w:b/>
-          <w:u w:val="single"/>
-          <w:lang w:val="es-AR"/>
-        </w:rPr>
-        <w:t>avion_cod</w:t>
-      </w:r>
-    </w:p>
-    <w:p>
-      <w:pPr>
-        <w:pStyle w:val="Prrafodelista"/>
-        <w:numPr>
-          <w:ilvl w:val="1"/>
-          <w:numId w:val="5"/>
-        </w:numPr>
-        <w:rPr>
-          <w:b/>
-          <w:u w:val="single"/>
-          <w:lang w:val="es-AR"/>
-        </w:rPr>
-      </w:pPr>
-      <w:r>
-        <w:rPr>
-          <w:b/>
-          <w:u w:val="single"/>
-          <w:lang w:val="es-AR"/>
-        </w:rPr>
-        <w:t>asiento_cod</w:t>
-      </w:r>
-    </w:p>
-    <w:p>
-      <w:pPr>
-        <w:pStyle w:val="Prrafodelista"/>
-        <w:numPr>
-          <w:ilvl w:val="1"/>
-          <w:numId w:val="5"/>
-        </w:numPr>
-        <w:rPr>
-          <w:lang w:val="es-AR"/>
-        </w:rPr>
-      </w:pPr>
-      <w:r>
-        <w:rPr>
-          <w:lang w:val="es-AR"/>
-        </w:rPr>
-        <w:t>asiento_fila</w:t>
-      </w:r>
-    </w:p>
-    <w:p>
-      <w:pPr>
-        <w:pStyle w:val="Prrafodelista"/>
-        <w:numPr>
-          <w:ilvl w:val="1"/>
-          <w:numId w:val="5"/>
-        </w:numPr>
-        <w:rPr>
-          <w:lang w:val="es-AR"/>
-        </w:rPr>
-      </w:pPr>
-      <w:r>
-        <w:rPr>
-          <w:lang w:val="es-AR"/>
-        </w:rPr>
-        <w:t>asiento_columna</w:t>
-      </w:r>
-    </w:p>
-    <w:p>
-      <w:pPr>
         <w:rPr>
           <w:lang w:val="es-AR"/>
         </w:rPr>
@@ -4606,6 +4725,50 @@
           <w:lang w:val="es-AR"/>
         </w:rPr>
       </w:pPr>
+    </w:p>
+    <w:p>
+      <w:pPr>
+        <w:rPr>
+          <w:b/>
+          <w:u w:val="single"/>
+          <w:lang w:val="es-AR"/>
+        </w:rPr>
+      </w:pPr>
+      <w:r>
+        <w:rPr>
+          <w:b/>
+          <w:u w:val="single"/>
+          <w:lang w:val="es-AR"/>
+        </w:rPr>
+        <w:t>Agregar</w:t>
+      </w:r>
+    </w:p>
+    <w:p>
+      <w:pPr>
+        <w:rPr>
+          <w:lang w:val="es-AR"/>
+        </w:rPr>
+      </w:pPr>
+      <w:r>
+        <w:rPr>
+          <w:lang w:val="es-AR"/>
+        </w:rPr>
+        <w:t>Restricciones de NULL permitido</w:t>
+      </w:r>
+    </w:p>
+    <w:p>
+      <w:pPr>
+        <w:rPr>
+          <w:lang w:val="es-AR"/>
+        </w:rPr>
+      </w:pPr>
+    </w:p>
+    <w:p>
+      <w:pPr>
+        <w:rPr>
+          <w:lang w:val="es-AR"/>
+        </w:rPr>
+      </w:pPr>
       <w:r>
         <w:rPr>
           <w:lang w:val="es-AR"/>
@@ -4616,54 +4779,10 @@
     <w:p>
       <w:pPr>
         <w:rPr>
-          <w:lang w:val="es-AR"/>
-        </w:rPr>
-      </w:pPr>
-      <w:r>
-        <w:rPr>
-          <w:lang w:val="es-AR"/>
-        </w:rPr>
-        <w:t>.</w:t>
-      </w:r>
-    </w:p>
-    <w:p>
-      <w:pPr>
-        <w:rPr>
-          <w:lang w:val="es-AR"/>
-        </w:rPr>
-      </w:pPr>
-      <w:r>
-        <w:rPr>
-          <w:lang w:val="es-AR"/>
-        </w:rPr>
-        <w:t>.</w:t>
-      </w:r>
-    </w:p>
-    <w:p>
-      <w:pPr>
-        <w:rPr>
-          <w:lang w:val="es-AR"/>
-        </w:rPr>
-      </w:pPr>
-      <w:r>
-        <w:rPr>
-          <w:lang w:val="es-AR"/>
-        </w:rPr>
-        <w:t>.</w:t>
-      </w:r>
-    </w:p>
-    <w:p>
-      <w:pPr>
-        <w:rPr>
-          <w:lang w:val="es-AR"/>
-        </w:rPr>
-      </w:pPr>
-      <w:r>
-        <w:rPr>
-          <w:lang w:val="es-AR"/>
-        </w:rPr>
-        <w:t>.</w:t>
-      </w:r>
+          <w:u w:val="single"/>
+          <w:lang w:val="es-AR"/>
+        </w:rPr>
+      </w:pPr>
     </w:p>
     <w:sectPr>
       <w:pgSz w:w="12240" w:h="15840"/>

</xml_diff>